<commit_message>
Lecture 2 summary in HU
</commit_message>
<xml_diff>
--- a/2/lecture_2_raw_new.docx
+++ b/2/lecture_2_raw_new.docx
@@ -1,10 +1,10 @@
 
 <file path=word/document.xml><?xml version="1.0" encoding="utf-8"?>
-<w:document xmlns:wpc="http://schemas.microsoft.com/office/word/2010/wordprocessingCanvas" xmlns:cx="http://schemas.microsoft.com/office/drawing/2014/chartex" xmlns:cx1="http://schemas.microsoft.com/office/drawing/2015/9/8/chartex" xmlns:mc="http://schemas.openxmlformats.org/markup-compatibility/2006" xmlns:o="urn:schemas-microsoft-com:office:office" xmlns:r="http://schemas.openxmlformats.org/officeDocument/2006/relationships" xmlns:m="http://schemas.openxmlformats.org/officeDocument/2006/math" xmlns:v="urn:schemas-microsoft-com:vml" xmlns:wp14="http://schemas.microsoft.com/office/word/2010/wordprocessingDrawing" xmlns:wp="http://schemas.openxmlformats.org/drawingml/2006/wordprocessingDrawing" xmlns:w10="urn:schemas-microsoft-com:office:word" xmlns:w="http://schemas.openxmlformats.org/wordprocessingml/2006/main" xmlns:w14="http://schemas.microsoft.com/office/word/2010/wordml" xmlns:w15="http://schemas.microsoft.com/office/word/2012/wordml" xmlns:w16se="http://schemas.microsoft.com/office/word/2015/wordml/symex" xmlns:wpg="http://schemas.microsoft.com/office/word/2010/wordprocessingGroup" xmlns:wpi="http://schemas.microsoft.com/office/word/2010/wordprocessingInk" xmlns:wne="http://schemas.microsoft.com/office/word/2006/wordml" xmlns:wps="http://schemas.microsoft.com/office/word/2010/wordprocessingShape" mc:Ignorable="w14 w15 w16se wp14">
+<w:document xmlns:wpc="http://schemas.microsoft.com/office/word/2010/wordprocessingCanvas" xmlns:cx="http://schemas.microsoft.com/office/drawing/2014/chartex" xmlns:cx1="http://schemas.microsoft.com/office/drawing/2015/9/8/chartex" xmlns:cx2="http://schemas.microsoft.com/office/drawing/2015/10/21/chartex" xmlns:cx3="http://schemas.microsoft.com/office/drawing/2016/5/9/chartex" xmlns:cx4="http://schemas.microsoft.com/office/drawing/2016/5/10/chartex" xmlns:cx5="http://schemas.microsoft.com/office/drawing/2016/5/11/chartex" xmlns:cx6="http://schemas.microsoft.com/office/drawing/2016/5/12/chartex" xmlns:cx7="http://schemas.microsoft.com/office/drawing/2016/5/13/chartex" xmlns:cx8="http://schemas.microsoft.com/office/drawing/2016/5/14/chartex" xmlns:mc="http://schemas.openxmlformats.org/markup-compatibility/2006" xmlns:aink="http://schemas.microsoft.com/office/drawing/2016/ink" xmlns:am3d="http://schemas.microsoft.com/office/drawing/2017/model3d" xmlns:o="urn:schemas-microsoft-com:office:office" xmlns:oel="http://schemas.microsoft.com/office/2019/extlst" xmlns:r="http://schemas.openxmlformats.org/officeDocument/2006/relationships" xmlns:m="http://schemas.openxmlformats.org/officeDocument/2006/math" xmlns:v="urn:schemas-microsoft-com:vml" xmlns:wp14="http://schemas.microsoft.com/office/word/2010/wordprocessingDrawing" xmlns:wp="http://schemas.openxmlformats.org/drawingml/2006/wordprocessingDrawing" xmlns:w10="urn:schemas-microsoft-com:office:word" xmlns:w="http://schemas.openxmlformats.org/wordprocessingml/2006/main" xmlns:w14="http://schemas.microsoft.com/office/word/2010/wordml" xmlns:w15="http://schemas.microsoft.com/office/word/2012/wordml" xmlns:w16cex="http://schemas.microsoft.com/office/word/2018/wordml/cex" xmlns:w16cid="http://schemas.microsoft.com/office/word/2016/wordml/cid" xmlns:w16="http://schemas.microsoft.com/office/word/2018/wordml" xmlns:w16sdtdh="http://schemas.microsoft.com/office/word/2020/wordml/sdtdatahash" xmlns:w16se="http://schemas.microsoft.com/office/word/2015/wordml/symex" xmlns:wpg="http://schemas.microsoft.com/office/word/2010/wordprocessingGroup" xmlns:wpi="http://schemas.microsoft.com/office/word/2010/wordprocessingInk" xmlns:wne="http://schemas.microsoft.com/office/word/2006/wordml" xmlns:wps="http://schemas.microsoft.com/office/word/2010/wordprocessingShape" mc:Ignorable="w14 w15 w16se w16cid w16 w16cex w16sdtdh wp14">
   <w:body>
     <w:p>
       <w:pPr>
-        <w:pStyle w:val="Heading1"/>
+        <w:pStyle w:val="Cmsor1"/>
         <w:jc w:val="center"/>
       </w:pPr>
       <w:r>
@@ -13,7 +13,7 @@
     </w:p>
     <w:p>
       <w:pPr>
-        <w:pStyle w:val="Heading1"/>
+        <w:pStyle w:val="Cmsor1"/>
         <w:jc w:val="center"/>
       </w:pPr>
       <w:r>
@@ -22,7 +22,7 @@
     </w:p>
     <w:p>
       <w:pPr>
-        <w:pStyle w:val="Heading2"/>
+        <w:pStyle w:val="Cmsor2"/>
       </w:pPr>
       <w:r>
         <w:t>Indexek:</w:t>
@@ -41,7 +41,7 @@
     </w:p>
     <w:p>
       <w:pPr>
-        <w:pStyle w:val="ListParagraph"/>
+        <w:pStyle w:val="Listaszerbekezds"/>
         <w:numPr>
           <w:ilvl w:val="0"/>
           <w:numId w:val="2"/>
@@ -56,7 +56,7 @@
     </w:p>
     <w:p>
       <w:pPr>
-        <w:pStyle w:val="ListParagraph"/>
+        <w:pStyle w:val="Listaszerbekezds"/>
         <w:numPr>
           <w:ilvl w:val="0"/>
           <w:numId w:val="2"/>
@@ -79,7 +79,7 @@
     </w:p>
     <w:p>
       <w:pPr>
-        <w:pStyle w:val="ListParagraph"/>
+        <w:pStyle w:val="Listaszerbekezds"/>
         <w:numPr>
           <w:ilvl w:val="0"/>
           <w:numId w:val="1"/>
@@ -98,7 +98,7 @@
     </w:p>
     <w:p>
       <w:pPr>
-        <w:pStyle w:val="ListParagraph"/>
+        <w:pStyle w:val="Listaszerbekezds"/>
         <w:ind w:left="1134"/>
       </w:pPr>
       <w:r>
@@ -113,7 +113,7 @@
     </w:p>
     <w:p>
       <w:pPr>
-        <w:pStyle w:val="ListParagraph"/>
+        <w:pStyle w:val="Listaszerbekezds"/>
         <w:numPr>
           <w:ilvl w:val="0"/>
           <w:numId w:val="1"/>
@@ -126,7 +126,7 @@
     </w:p>
     <w:p>
       <w:pPr>
-        <w:pStyle w:val="ListParagraph"/>
+        <w:pStyle w:val="Listaszerbekezds"/>
         <w:ind w:left="1134"/>
       </w:pPr>
       <w:r>
@@ -135,7 +135,7 @@
     </w:p>
     <w:p>
       <w:pPr>
-        <w:pStyle w:val="ListParagraph"/>
+        <w:pStyle w:val="Listaszerbekezds"/>
         <w:ind w:left="1134"/>
       </w:pPr>
       <w:r>
@@ -157,7 +157,7 @@
     <w:p/>
     <w:p>
       <w:pPr>
-        <w:pStyle w:val="Heading2"/>
+        <w:pStyle w:val="Cmsor2"/>
       </w:pPr>
       <w:r>
         <w:t>Adatszótár:</w:t>
@@ -175,7 +175,7 @@
     </w:p>
     <w:p>
       <w:pPr>
-        <w:pStyle w:val="ListParagraph"/>
+        <w:pStyle w:val="Listaszerbekezds"/>
         <w:numPr>
           <w:ilvl w:val="0"/>
           <w:numId w:val="1"/>
@@ -187,7 +187,7 @@
     </w:p>
     <w:p>
       <w:pPr>
-        <w:pStyle w:val="ListParagraph"/>
+        <w:pStyle w:val="Listaszerbekezds"/>
         <w:numPr>
           <w:ilvl w:val="0"/>
           <w:numId w:val="1"/>
@@ -204,7 +204,7 @@
     </w:p>
     <w:p>
       <w:pPr>
-        <w:pStyle w:val="ListParagraph"/>
+        <w:pStyle w:val="Listaszerbekezds"/>
         <w:numPr>
           <w:ilvl w:val="0"/>
           <w:numId w:val="3"/>
@@ -219,7 +219,7 @@
     </w:p>
     <w:p>
       <w:pPr>
-        <w:pStyle w:val="ListParagraph"/>
+        <w:pStyle w:val="Listaszerbekezds"/>
         <w:numPr>
           <w:ilvl w:val="0"/>
           <w:numId w:val="3"/>
@@ -234,7 +234,7 @@
     </w:p>
     <w:p>
       <w:pPr>
-        <w:pStyle w:val="ListParagraph"/>
+        <w:pStyle w:val="Listaszerbekezds"/>
         <w:numPr>
           <w:ilvl w:val="0"/>
           <w:numId w:val="3"/>
@@ -255,7 +255,7 @@
     </w:p>
     <w:p>
       <w:pPr>
-        <w:pStyle w:val="Heading2"/>
+        <w:pStyle w:val="Cmsor2"/>
       </w:pPr>
       <w:r>
         <w:lastRenderedPageBreak/>
@@ -269,7 +269,7 @@
     </w:p>
     <w:p>
       <w:pPr>
-        <w:pStyle w:val="ListParagraph"/>
+        <w:pStyle w:val="Listaszerbekezds"/>
         <w:numPr>
           <w:ilvl w:val="0"/>
           <w:numId w:val="4"/>
@@ -281,7 +281,7 @@
     </w:p>
     <w:p>
       <w:pPr>
-        <w:pStyle w:val="ListParagraph"/>
+        <w:pStyle w:val="Listaszerbekezds"/>
         <w:numPr>
           <w:ilvl w:val="0"/>
           <w:numId w:val="4"/>
@@ -298,7 +298,7 @@
     </w:p>
     <w:p>
       <w:pPr>
-        <w:pStyle w:val="ListParagraph"/>
+        <w:pStyle w:val="Listaszerbekezds"/>
         <w:numPr>
           <w:ilvl w:val="0"/>
           <w:numId w:val="5"/>
@@ -316,7 +316,7 @@
     </w:p>
     <w:p>
       <w:pPr>
-        <w:pStyle w:val="ListParagraph"/>
+        <w:pStyle w:val="Listaszerbekezds"/>
       </w:pPr>
       <w:r>
         <w:t>(van egy listener a kettő között, ami figyeli mindig, hogy van e bejövő kérés)</w:t>
@@ -324,7 +324,7 @@
     </w:p>
     <w:p>
       <w:pPr>
-        <w:pStyle w:val="ListParagraph"/>
+        <w:pStyle w:val="Listaszerbekezds"/>
       </w:pPr>
       <w:r>
         <w:t>(ez egy munkafoylamat (session)</w:t>
@@ -338,7 +338,7 @@
     </w:p>
     <w:p>
       <w:pPr>
-        <w:pStyle w:val="ListParagraph"/>
+        <w:pStyle w:val="Listaszerbekezds"/>
         <w:numPr>
           <w:ilvl w:val="0"/>
           <w:numId w:val="5"/>
@@ -350,7 +350,7 @@
     </w:p>
     <w:p>
       <w:pPr>
-        <w:pStyle w:val="ListParagraph"/>
+        <w:pStyle w:val="Listaszerbekezds"/>
         <w:numPr>
           <w:ilvl w:val="1"/>
           <w:numId w:val="5"/>
@@ -362,7 +362,7 @@
     </w:p>
     <w:p>
       <w:pPr>
-        <w:pStyle w:val="ListParagraph"/>
+        <w:pStyle w:val="Listaszerbekezds"/>
         <w:numPr>
           <w:ilvl w:val="1"/>
           <w:numId w:val="5"/>
@@ -374,7 +374,7 @@
     </w:p>
     <w:p>
       <w:pPr>
-        <w:pStyle w:val="ListParagraph"/>
+        <w:pStyle w:val="Listaszerbekezds"/>
         <w:numPr>
           <w:ilvl w:val="0"/>
           <w:numId w:val="5"/>
@@ -407,7 +407,7 @@
     </w:p>
     <w:p>
       <w:pPr>
-        <w:pStyle w:val="ListParagraph"/>
+        <w:pStyle w:val="Listaszerbekezds"/>
         <w:numPr>
           <w:ilvl w:val="0"/>
           <w:numId w:val="6"/>
@@ -419,19 +419,25 @@
     </w:p>
     <w:p>
       <w:pPr>
-        <w:pStyle w:val="ListParagraph"/>
+        <w:pStyle w:val="Listaszerbekezds"/>
         <w:numPr>
           <w:ilvl w:val="0"/>
           <w:numId w:val="6"/>
         </w:numPr>
       </w:pPr>
       <w:r>
-        <w:t>Külön gépen van a klien és külön gépen a szerver és hálózaton keresztül kapcsolódik a kettő</w:t>
-      </w:r>
-    </w:p>
-    <w:p>
-      <w:pPr>
-        <w:pStyle w:val="ListParagraph"/>
+        <w:t>Külön gépen van a klien</w:t>
+      </w:r>
+      <w:r>
+        <w:t>s</w:t>
+      </w:r>
+      <w:r>
+        <w:t xml:space="preserve"> és külön gépen a szerver és hálózaton keresztül kapcsolódik a kettő</w:t>
+      </w:r>
+    </w:p>
+    <w:p>
+      <w:pPr>
+        <w:pStyle w:val="Listaszerbekezds"/>
         <w:numPr>
           <w:ilvl w:val="0"/>
           <w:numId w:val="6"/>
@@ -448,7 +454,7 @@
     </w:p>
     <w:p>
       <w:pPr>
-        <w:pStyle w:val="ListParagraph"/>
+        <w:pStyle w:val="Listaszerbekezds"/>
         <w:numPr>
           <w:ilvl w:val="0"/>
           <w:numId w:val="7"/>
@@ -460,7 +466,7 @@
     </w:p>
     <w:p>
       <w:pPr>
-        <w:pStyle w:val="ListParagraph"/>
+        <w:pStyle w:val="Listaszerbekezds"/>
         <w:numPr>
           <w:ilvl w:val="0"/>
           <w:numId w:val="7"/>
@@ -472,7 +478,7 @@
     </w:p>
     <w:p>
       <w:pPr>
-        <w:pStyle w:val="ListParagraph"/>
+        <w:pStyle w:val="Listaszerbekezds"/>
         <w:numPr>
           <w:ilvl w:val="0"/>
           <w:numId w:val="7"/>
@@ -494,7 +500,7 @@
     <w:p/>
     <w:p>
       <w:pPr>
-        <w:pStyle w:val="Heading3"/>
+        <w:pStyle w:val="Cmsor3"/>
       </w:pPr>
       <w:r>
         <w:t>SGA:</w:t>
@@ -520,7 +526,7 @@
     </w:p>
     <w:p>
       <w:pPr>
-        <w:pStyle w:val="ListParagraph"/>
+        <w:pStyle w:val="Listaszerbekezds"/>
         <w:numPr>
           <w:ilvl w:val="0"/>
           <w:numId w:val="8"/>
@@ -538,7 +544,7 @@
     </w:p>
     <w:p>
       <w:pPr>
-        <w:pStyle w:val="ListParagraph"/>
+        <w:pStyle w:val="Listaszerbekezds"/>
       </w:pPr>
       <w:r>
         <w:t>(beérkezett SQL (dekleratív nyelven) utasítás, ezt átalakítja)</w:t>
@@ -546,7 +552,7 @@
     </w:p>
     <w:p>
       <w:pPr>
-        <w:pStyle w:val="ListParagraph"/>
+        <w:pStyle w:val="Listaszerbekezds"/>
       </w:pPr>
       <w:r>
         <w:t>Végrehajtási terv itt tárolódik</w:t>
@@ -554,7 +560,7 @@
     </w:p>
     <w:p>
       <w:pPr>
-        <w:pStyle w:val="ListParagraph"/>
+        <w:pStyle w:val="Listaszerbekezds"/>
         <w:numPr>
           <w:ilvl w:val="0"/>
           <w:numId w:val="8"/>
@@ -569,7 +575,7 @@
     </w:p>
     <w:p>
       <w:pPr>
-        <w:pStyle w:val="ListParagraph"/>
+        <w:pStyle w:val="Listaszerbekezds"/>
         <w:numPr>
           <w:ilvl w:val="0"/>
           <w:numId w:val="8"/>
@@ -581,7 +587,7 @@
     </w:p>
     <w:p>
       <w:pPr>
-        <w:pStyle w:val="Heading3"/>
+        <w:pStyle w:val="Cmsor3"/>
       </w:pPr>
       <w:r>
         <w:lastRenderedPageBreak/>
@@ -590,7 +596,7 @@
     </w:p>
     <w:p>
       <w:pPr>
-        <w:pStyle w:val="ListParagraph"/>
+        <w:pStyle w:val="Listaszerbekezds"/>
         <w:numPr>
           <w:ilvl w:val="0"/>
           <w:numId w:val="9"/>
@@ -602,7 +608,7 @@
     </w:p>
     <w:p>
       <w:pPr>
-        <w:pStyle w:val="ListParagraph"/>
+        <w:pStyle w:val="Listaszerbekezds"/>
         <w:numPr>
           <w:ilvl w:val="0"/>
           <w:numId w:val="9"/>
@@ -620,7 +626,7 @@
     <w:p/>
     <w:p>
       <w:pPr>
-        <w:pStyle w:val="Heading2"/>
+        <w:pStyle w:val="Cmsor2"/>
       </w:pPr>
       <w:r>
         <w:t>Adatbázis tranzakciók:</w:t>
@@ -651,7 +657,7 @@
     </w:p>
     <w:p>
       <w:pPr>
-        <w:pStyle w:val="ListParagraph"/>
+        <w:pStyle w:val="Listaszerbekezds"/>
         <w:numPr>
           <w:ilvl w:val="0"/>
           <w:numId w:val="10"/>
@@ -669,7 +675,7 @@
     </w:p>
     <w:p>
       <w:pPr>
-        <w:pStyle w:val="ListParagraph"/>
+        <w:pStyle w:val="Listaszerbekezds"/>
         <w:numPr>
           <w:ilvl w:val="0"/>
           <w:numId w:val="10"/>
@@ -681,7 +687,7 @@
     </w:p>
     <w:p>
       <w:pPr>
-        <w:pStyle w:val="ListParagraph"/>
+        <w:pStyle w:val="Listaszerbekezds"/>
         <w:numPr>
           <w:ilvl w:val="0"/>
           <w:numId w:val="10"/>
@@ -693,7 +699,7 @@
     </w:p>
     <w:p>
       <w:pPr>
-        <w:pStyle w:val="ListParagraph"/>
+        <w:pStyle w:val="Listaszerbekezds"/>
         <w:numPr>
           <w:ilvl w:val="0"/>
           <w:numId w:val="10"/>
@@ -712,7 +718,7 @@
     </w:p>
     <w:p>
       <w:pPr>
-        <w:pStyle w:val="Heading1"/>
+        <w:pStyle w:val="Cmsor1"/>
         <w:jc w:val="center"/>
       </w:pPr>
       <w:r>
@@ -770,10 +776,7 @@
         <w:t>Aggregáció(s művelet): Több sort érint, több művelet, több adatból állítjuk elő a választ.</w:t>
       </w:r>
     </w:p>
-    <w:p>
-      <w:bookmarkStart w:id="0" w:name="_GoBack"/>
-      <w:bookmarkEnd w:id="0"/>
-    </w:p>
+    <w:p/>
     <w:p>
       <w:r>
         <w:t>Adatszótár után:</w:t>
@@ -825,7 +828,7 @@
 </file>
 
 <file path=word/numbering.xml><?xml version="1.0" encoding="utf-8"?>
-<w:numbering xmlns:wpc="http://schemas.microsoft.com/office/word/2010/wordprocessingCanvas" xmlns:cx="http://schemas.microsoft.com/office/drawing/2014/chartex" xmlns:cx1="http://schemas.microsoft.com/office/drawing/2015/9/8/chartex" xmlns:mc="http://schemas.openxmlformats.org/markup-compatibility/2006" xmlns:o="urn:schemas-microsoft-com:office:office" xmlns:r="http://schemas.openxmlformats.org/officeDocument/2006/relationships" xmlns:m="http://schemas.openxmlformats.org/officeDocument/2006/math" xmlns:v="urn:schemas-microsoft-com:vml" xmlns:wp14="http://schemas.microsoft.com/office/word/2010/wordprocessingDrawing" xmlns:wp="http://schemas.openxmlformats.org/drawingml/2006/wordprocessingDrawing" xmlns:w10="urn:schemas-microsoft-com:office:word" xmlns:w="http://schemas.openxmlformats.org/wordprocessingml/2006/main" xmlns:w14="http://schemas.microsoft.com/office/word/2010/wordml" xmlns:w15="http://schemas.microsoft.com/office/word/2012/wordml" xmlns:w16se="http://schemas.microsoft.com/office/word/2015/wordml/symex" xmlns:wpg="http://schemas.microsoft.com/office/word/2010/wordprocessingGroup" xmlns:wpi="http://schemas.microsoft.com/office/word/2010/wordprocessingInk" xmlns:wne="http://schemas.microsoft.com/office/word/2006/wordml" xmlns:wps="http://schemas.microsoft.com/office/word/2010/wordprocessingShape" mc:Ignorable="w14 w15 w16se wp14">
+<w:numbering xmlns:wpc="http://schemas.microsoft.com/office/word/2010/wordprocessingCanvas" xmlns:cx="http://schemas.microsoft.com/office/drawing/2014/chartex" xmlns:cx1="http://schemas.microsoft.com/office/drawing/2015/9/8/chartex" xmlns:cx2="http://schemas.microsoft.com/office/drawing/2015/10/21/chartex" xmlns:cx3="http://schemas.microsoft.com/office/drawing/2016/5/9/chartex" xmlns:cx4="http://schemas.microsoft.com/office/drawing/2016/5/10/chartex" xmlns:cx5="http://schemas.microsoft.com/office/drawing/2016/5/11/chartex" xmlns:cx6="http://schemas.microsoft.com/office/drawing/2016/5/12/chartex" xmlns:cx7="http://schemas.microsoft.com/office/drawing/2016/5/13/chartex" xmlns:cx8="http://schemas.microsoft.com/office/drawing/2016/5/14/chartex" xmlns:mc="http://schemas.openxmlformats.org/markup-compatibility/2006" xmlns:aink="http://schemas.microsoft.com/office/drawing/2016/ink" xmlns:am3d="http://schemas.microsoft.com/office/drawing/2017/model3d" xmlns:o="urn:schemas-microsoft-com:office:office" xmlns:oel="http://schemas.microsoft.com/office/2019/extlst" xmlns:r="http://schemas.openxmlformats.org/officeDocument/2006/relationships" xmlns:m="http://schemas.openxmlformats.org/officeDocument/2006/math" xmlns:v="urn:schemas-microsoft-com:vml" xmlns:wp14="http://schemas.microsoft.com/office/word/2010/wordprocessingDrawing" xmlns:wp="http://schemas.openxmlformats.org/drawingml/2006/wordprocessingDrawing" xmlns:w10="urn:schemas-microsoft-com:office:word" xmlns:w="http://schemas.openxmlformats.org/wordprocessingml/2006/main" xmlns:w14="http://schemas.microsoft.com/office/word/2010/wordml" xmlns:w15="http://schemas.microsoft.com/office/word/2012/wordml" xmlns:w16cex="http://schemas.microsoft.com/office/word/2018/wordml/cex" xmlns:w16cid="http://schemas.microsoft.com/office/word/2016/wordml/cid" xmlns:w16="http://schemas.microsoft.com/office/word/2018/wordml" xmlns:w16sdtdh="http://schemas.microsoft.com/office/word/2020/wordml/sdtdatahash" xmlns:w16se="http://schemas.microsoft.com/office/word/2015/wordml/symex" xmlns:wpg="http://schemas.microsoft.com/office/word/2010/wordprocessingGroup" xmlns:wpi="http://schemas.microsoft.com/office/word/2010/wordprocessingInk" xmlns:wne="http://schemas.microsoft.com/office/word/2006/wordml" xmlns:wps="http://schemas.microsoft.com/office/word/2010/wordprocessingShape" mc:Ignorable="w14 w15 w16se w16cid w16 w16cex w16sdtdh wp14">
   <w:abstractNum w:abstractNumId="0" w15:restartNumberingAfterBreak="0">
     <w:nsid w:val="07E1675D"/>
     <w:multiLevelType w:val="hybridMultilevel"/>
@@ -1956,41 +1959,41 @@
       </w:rPr>
     </w:lvl>
   </w:abstractNum>
-  <w:num w:numId="1">
+  <w:num w:numId="1" w16cid:durableId="507797155">
     <w:abstractNumId w:val="6"/>
   </w:num>
-  <w:num w:numId="2">
+  <w:num w:numId="2" w16cid:durableId="2054575085">
     <w:abstractNumId w:val="8"/>
   </w:num>
-  <w:num w:numId="3">
+  <w:num w:numId="3" w16cid:durableId="481427956">
     <w:abstractNumId w:val="7"/>
   </w:num>
-  <w:num w:numId="4">
+  <w:num w:numId="4" w16cid:durableId="2088069425">
     <w:abstractNumId w:val="0"/>
   </w:num>
-  <w:num w:numId="5">
+  <w:num w:numId="5" w16cid:durableId="1093936221">
     <w:abstractNumId w:val="2"/>
   </w:num>
-  <w:num w:numId="6">
+  <w:num w:numId="6" w16cid:durableId="1990161064">
     <w:abstractNumId w:val="9"/>
   </w:num>
-  <w:num w:numId="7">
+  <w:num w:numId="7" w16cid:durableId="1932857058">
     <w:abstractNumId w:val="3"/>
   </w:num>
-  <w:num w:numId="8">
+  <w:num w:numId="8" w16cid:durableId="1822650878">
     <w:abstractNumId w:val="4"/>
   </w:num>
-  <w:num w:numId="9">
+  <w:num w:numId="9" w16cid:durableId="1589148714">
     <w:abstractNumId w:val="5"/>
   </w:num>
-  <w:num w:numId="10">
+  <w:num w:numId="10" w16cid:durableId="11227099">
     <w:abstractNumId w:val="1"/>
   </w:num>
 </w:numbering>
 </file>
 
 <file path=word/styles.xml><?xml version="1.0" encoding="utf-8"?>
-<w:styles xmlns:mc="http://schemas.openxmlformats.org/markup-compatibility/2006" xmlns:r="http://schemas.openxmlformats.org/officeDocument/2006/relationships" xmlns:w="http://schemas.openxmlformats.org/wordprocessingml/2006/main" xmlns:w14="http://schemas.microsoft.com/office/word/2010/wordml" xmlns:w15="http://schemas.microsoft.com/office/word/2012/wordml" xmlns:w16se="http://schemas.microsoft.com/office/word/2015/wordml/symex" mc:Ignorable="w14 w15 w16se">
+<w:styles xmlns:mc="http://schemas.openxmlformats.org/markup-compatibility/2006" xmlns:r="http://schemas.openxmlformats.org/officeDocument/2006/relationships" xmlns:w="http://schemas.openxmlformats.org/wordprocessingml/2006/main" xmlns:w14="http://schemas.microsoft.com/office/word/2010/wordml" xmlns:w15="http://schemas.microsoft.com/office/word/2012/wordml" xmlns:w16cex="http://schemas.microsoft.com/office/word/2018/wordml/cex" xmlns:w16cid="http://schemas.microsoft.com/office/word/2016/wordml/cid" xmlns:w16="http://schemas.microsoft.com/office/word/2018/wordml" xmlns:w16sdtdh="http://schemas.microsoft.com/office/word/2020/wordml/sdtdatahash" xmlns:w16se="http://schemas.microsoft.com/office/word/2015/wordml/symex" mc:Ignorable="w14 w15 w16se w16cid w16 w16cex w16sdtdh">
   <w:docDefaults>
     <w:rPrDefault>
       <w:rPr>
@@ -2006,7 +2009,7 @@
       </w:pPr>
     </w:pPrDefault>
   </w:docDefaults>
-  <w:latentStyles w:defLockedState="0" w:defUIPriority="99" w:defSemiHidden="0" w:defUnhideWhenUsed="0" w:defQFormat="0" w:count="371">
+  <w:latentStyles w:defLockedState="0" w:defUIPriority="99" w:defSemiHidden="0" w:defUnhideWhenUsed="0" w:defQFormat="0" w:count="376">
     <w:lsdException w:name="Normal" w:uiPriority="0" w:qFormat="1"/>
     <w:lsdException w:name="heading 1" w:uiPriority="9" w:qFormat="1"/>
     <w:lsdException w:name="heading 2" w:semiHidden="1" w:uiPriority="9" w:unhideWhenUsed="1" w:qFormat="1"/>
@@ -2112,7 +2115,6 @@
     <w:lsdException w:name="HTML Sample" w:semiHidden="1" w:unhideWhenUsed="1"/>
     <w:lsdException w:name="HTML Typewriter" w:semiHidden="1" w:unhideWhenUsed="1"/>
     <w:lsdException w:name="HTML Variable" w:semiHidden="1" w:unhideWhenUsed="1"/>
-    <w:lsdException w:name="Normal Table" w:semiHidden="1" w:unhideWhenUsed="1"/>
     <w:lsdException w:name="annotation subject" w:semiHidden="1" w:unhideWhenUsed="1"/>
     <w:lsdException w:name="No List" w:semiHidden="1" w:unhideWhenUsed="1"/>
     <w:lsdException w:name="Outline List 1" w:semiHidden="1" w:unhideWhenUsed="1"/>
@@ -2155,11 +2157,8 @@
     <w:lsdException w:name="Table Contemporary" w:semiHidden="1" w:unhideWhenUsed="1"/>
     <w:lsdException w:name="Table Elegant" w:semiHidden="1" w:unhideWhenUsed="1"/>
     <w:lsdException w:name="Table Professional" w:semiHidden="1" w:unhideWhenUsed="1"/>
-    <w:lsdException w:name="Table Subtle 1" w:semiHidden="1" w:unhideWhenUsed="1"/>
     <w:lsdException w:name="Table Subtle 2" w:semiHidden="1" w:unhideWhenUsed="1"/>
     <w:lsdException w:name="Table Web 1" w:semiHidden="1" w:unhideWhenUsed="1"/>
-    <w:lsdException w:name="Table Web 2" w:semiHidden="1" w:unhideWhenUsed="1"/>
-    <w:lsdException w:name="Table Web 3" w:semiHidden="1" w:unhideWhenUsed="1"/>
     <w:lsdException w:name="Balloon Text" w:semiHidden="1" w:unhideWhenUsed="1"/>
     <w:lsdException w:name="Table Grid" w:uiPriority="39"/>
     <w:lsdException w:name="Table Theme" w:semiHidden="1" w:unhideWhenUsed="1"/>
@@ -2378,8 +2377,13 @@
     <w:lsdException w:name="List Table 5 Dark Accent 6" w:uiPriority="50"/>
     <w:lsdException w:name="List Table 6 Colorful Accent 6" w:uiPriority="51"/>
     <w:lsdException w:name="List Table 7 Colorful Accent 6" w:uiPriority="52"/>
+    <w:lsdException w:name="Mention" w:semiHidden="1" w:unhideWhenUsed="1"/>
+    <w:lsdException w:name="Smart Hyperlink" w:semiHidden="1" w:unhideWhenUsed="1"/>
+    <w:lsdException w:name="Hashtag" w:semiHidden="1" w:unhideWhenUsed="1"/>
+    <w:lsdException w:name="Unresolved Mention" w:semiHidden="1" w:unhideWhenUsed="1"/>
+    <w:lsdException w:name="Smart Link" w:semiHidden="1" w:unhideWhenUsed="1"/>
   </w:latentStyles>
-  <w:style w:type="paragraph" w:default="1" w:styleId="Normal">
+  <w:style w:type="paragraph" w:default="1" w:styleId="Norml">
     <w:name w:val="Normal"/>
     <w:qFormat/>
     <w:rsid w:val="00997EC1"/>
@@ -2387,11 +2391,11 @@
       <w:rFonts w:ascii="Times New Roman" w:hAnsi="Times New Roman"/>
     </w:rPr>
   </w:style>
-  <w:style w:type="paragraph" w:styleId="Heading1">
+  <w:style w:type="paragraph" w:styleId="Cmsor1">
     <w:name w:val="heading 1"/>
-    <w:basedOn w:val="Normal"/>
-    <w:next w:val="Normal"/>
-    <w:link w:val="Heading1Char"/>
+    <w:basedOn w:val="Norml"/>
+    <w:next w:val="Norml"/>
+    <w:link w:val="Cmsor1Char"/>
     <w:uiPriority w:val="9"/>
     <w:qFormat/>
     <w:rsid w:val="00997EC1"/>
@@ -2407,11 +2411,11 @@
       <w:szCs w:val="32"/>
     </w:rPr>
   </w:style>
-  <w:style w:type="paragraph" w:styleId="Heading2">
+  <w:style w:type="paragraph" w:styleId="Cmsor2">
     <w:name w:val="heading 2"/>
-    <w:basedOn w:val="Normal"/>
-    <w:next w:val="Normal"/>
-    <w:link w:val="Heading2Char"/>
+    <w:basedOn w:val="Norml"/>
+    <w:next w:val="Norml"/>
+    <w:link w:val="Cmsor2Char"/>
     <w:uiPriority w:val="9"/>
     <w:unhideWhenUsed/>
     <w:qFormat/>
@@ -2428,11 +2432,11 @@
       <w:szCs w:val="26"/>
     </w:rPr>
   </w:style>
-  <w:style w:type="paragraph" w:styleId="Heading3">
+  <w:style w:type="paragraph" w:styleId="Cmsor3">
     <w:name w:val="heading 3"/>
-    <w:basedOn w:val="Normal"/>
-    <w:next w:val="Normal"/>
-    <w:link w:val="Heading3Char"/>
+    <w:basedOn w:val="Norml"/>
+    <w:next w:val="Norml"/>
+    <w:link w:val="Cmsor3Char"/>
     <w:uiPriority w:val="9"/>
     <w:unhideWhenUsed/>
     <w:qFormat/>
@@ -2449,13 +2453,13 @@
       <w:szCs w:val="24"/>
     </w:rPr>
   </w:style>
-  <w:style w:type="character" w:default="1" w:styleId="DefaultParagraphFont">
+  <w:style w:type="character" w:default="1" w:styleId="Bekezdsalapbettpusa">
     <w:name w:val="Default Paragraph Font"/>
     <w:uiPriority w:val="1"/>
     <w:semiHidden/>
     <w:unhideWhenUsed/>
   </w:style>
-  <w:style w:type="table" w:default="1" w:styleId="TableNormal">
+  <w:style w:type="table" w:default="1" w:styleId="Normltblzat">
     <w:name w:val="Normal Table"/>
     <w:uiPriority w:val="99"/>
     <w:semiHidden/>
@@ -2470,16 +2474,16 @@
       </w:tblCellMar>
     </w:tblPr>
   </w:style>
-  <w:style w:type="numbering" w:default="1" w:styleId="NoList">
+  <w:style w:type="numbering" w:default="1" w:styleId="Nemlista">
     <w:name w:val="No List"/>
     <w:uiPriority w:val="99"/>
     <w:semiHidden/>
     <w:unhideWhenUsed/>
   </w:style>
-  <w:style w:type="character" w:customStyle="1" w:styleId="Heading1Char">
-    <w:name w:val="Heading 1 Char"/>
-    <w:basedOn w:val="DefaultParagraphFont"/>
-    <w:link w:val="Heading1"/>
+  <w:style w:type="character" w:customStyle="1" w:styleId="Cmsor1Char">
+    <w:name w:val="Címsor 1 Char"/>
+    <w:basedOn w:val="Bekezdsalapbettpusa"/>
+    <w:link w:val="Cmsor1"/>
     <w:uiPriority w:val="9"/>
     <w:rsid w:val="00997EC1"/>
     <w:rPr>
@@ -2488,9 +2492,9 @@
       <w:szCs w:val="32"/>
     </w:rPr>
   </w:style>
-  <w:style w:type="paragraph" w:styleId="ListParagraph">
+  <w:style w:type="paragraph" w:styleId="Listaszerbekezds">
     <w:name w:val="List Paragraph"/>
-    <w:basedOn w:val="Normal"/>
+    <w:basedOn w:val="Norml"/>
     <w:uiPriority w:val="34"/>
     <w:qFormat/>
     <w:rsid w:val="00060F55"/>
@@ -2499,10 +2503,10 @@
       <w:contextualSpacing/>
     </w:pPr>
   </w:style>
-  <w:style w:type="character" w:customStyle="1" w:styleId="Heading2Char">
-    <w:name w:val="Heading 2 Char"/>
-    <w:basedOn w:val="DefaultParagraphFont"/>
-    <w:link w:val="Heading2"/>
+  <w:style w:type="character" w:customStyle="1" w:styleId="Cmsor2Char">
+    <w:name w:val="Címsor 2 Char"/>
+    <w:basedOn w:val="Bekezdsalapbettpusa"/>
+    <w:link w:val="Cmsor2"/>
     <w:uiPriority w:val="9"/>
     <w:rsid w:val="00997EC1"/>
     <w:rPr>
@@ -2511,10 +2515,10 @@
       <w:szCs w:val="26"/>
     </w:rPr>
   </w:style>
-  <w:style w:type="character" w:customStyle="1" w:styleId="Heading3Char">
-    <w:name w:val="Heading 3 Char"/>
-    <w:basedOn w:val="DefaultParagraphFont"/>
-    <w:link w:val="Heading3"/>
+  <w:style w:type="character" w:customStyle="1" w:styleId="Cmsor3Char">
+    <w:name w:val="Címsor 3 Char"/>
+    <w:basedOn w:val="Bekezdsalapbettpusa"/>
+    <w:link w:val="Cmsor3"/>
     <w:uiPriority w:val="9"/>
     <w:rsid w:val="00B423BF"/>
     <w:rPr>

</xml_diff>